<commit_message>
flowchart added to DA1 doc file
</commit_message>
<xml_diff>
--- a/DA1/DOC_DA1.docx
+++ b/DA1/DOC_DA1.docx
@@ -332,7 +332,55 @@
               <w:pStyle w:val="NoSpacing"/>
             </w:pPr>
             <w:r>
-              <w:t>2</w:t>
+              <w:t>2.</w:t>
+            </w:r>
+          </w:p>
+        </w:tc>
+        <w:tc>
+          <w:tcPr>
+            <w:tcW w:w="6234" w:type="dxa"/>
+          </w:tcPr>
+          <w:p>
+            <w:pPr>
+              <w:pStyle w:val="NoSpacing"/>
+            </w:pPr>
+            <w:r>
+              <w:t>FLOWCHART OF DA</w:t>
+            </w:r>
+          </w:p>
+        </w:tc>
+        <w:tc>
+          <w:tcPr>
+            <w:tcW w:w="1449" w:type="dxa"/>
+          </w:tcPr>
+          <w:p>
+            <w:pPr>
+              <w:pStyle w:val="NoSpacing"/>
+            </w:pPr>
+          </w:p>
+        </w:tc>
+        <w:tc>
+          <w:tcPr>
+            <w:tcW w:w="1169" w:type="dxa"/>
+          </w:tcPr>
+          <w:p>
+            <w:pPr>
+              <w:pStyle w:val="NoSpacing"/>
+            </w:pPr>
+          </w:p>
+        </w:tc>
+      </w:tr>
+      <w:tr>
+        <w:tc>
+          <w:tcPr>
+            <w:tcW w:w="724" w:type="dxa"/>
+          </w:tcPr>
+          <w:p>
+            <w:pPr>
+              <w:pStyle w:val="NoSpacing"/>
+            </w:pPr>
+            <w:r>
+              <w:t>3</w:t>
             </w:r>
             <w:r>
               <w:t>.</w:t>
@@ -494,7 +542,10 @@
             </w:pPr>
             <w:r>
               <w:lastRenderedPageBreak/>
-              <w:t>1.</w:t>
+              <w:t>0</w:t>
+            </w:r>
+            <w:r>
+              <w:t>.</w:t>
             </w:r>
           </w:p>
         </w:tc>
@@ -7524,7 +7575,7 @@
             </w:pPr>
             <w:r>
               <w:lastRenderedPageBreak/>
-              <w:t>2</w:t>
+              <w:t>1</w:t>
             </w:r>
             <w:r>
               <w:t>.</w:t>
@@ -8072,7 +8123,123 @@
             </w:pPr>
             <w:r>
               <w:lastRenderedPageBreak/>
-              <w:t>10.</w:t>
+              <w:t>2</w:t>
+            </w:r>
+            <w:r>
+              <w:t>.</w:t>
+            </w:r>
+          </w:p>
+        </w:tc>
+        <w:tc>
+          <w:tcPr>
+            <w:tcW w:w="6343" w:type="dxa"/>
+          </w:tcPr>
+          <w:p>
+            <w:pPr>
+              <w:pStyle w:val="NoSpacing"/>
+            </w:pPr>
+            <w:r>
+              <w:t>FLOWCHART OF DA</w:t>
+            </w:r>
+          </w:p>
+        </w:tc>
+        <w:tc>
+          <w:tcPr>
+            <w:tcW w:w="1331" w:type="dxa"/>
+          </w:tcPr>
+          <w:p>
+            <w:pPr>
+              <w:pStyle w:val="NoSpacing"/>
+            </w:pPr>
+          </w:p>
+        </w:tc>
+        <w:tc>
+          <w:tcPr>
+            <w:tcW w:w="1174" w:type="dxa"/>
+          </w:tcPr>
+          <w:p>
+            <w:pPr>
+              <w:pStyle w:val="NoSpacing"/>
+            </w:pPr>
+          </w:p>
+        </w:tc>
+      </w:tr>
+    </w:tbl>
+    <w:p/>
+    <w:p>
+      <w:r>
+        <w:rPr>
+          <w:noProof/>
+        </w:rPr>
+        <w:drawing>
+          <wp:inline distT="0" distB="0" distL="0" distR="0" wp14:anchorId="78ABDDC3" wp14:editId="74678782">
+            <wp:extent cx="4495800" cy="5867400"/>
+            <wp:effectExtent l="0" t="0" r="0" b="0"/>
+            <wp:docPr id="3" name="Picture 3"/>
+            <wp:cNvGraphicFramePr>
+              <a:graphicFrameLocks xmlns:a="http://schemas.openxmlformats.org/drawingml/2006/main" noChangeAspect="1"/>
+            </wp:cNvGraphicFramePr>
+            <a:graphic xmlns:a="http://schemas.openxmlformats.org/drawingml/2006/main">
+              <a:graphicData uri="http://schemas.openxmlformats.org/drawingml/2006/picture">
+                <pic:pic xmlns:pic="http://schemas.openxmlformats.org/drawingml/2006/picture">
+                  <pic:nvPicPr>
+                    <pic:cNvPr id="1" name=""/>
+                    <pic:cNvPicPr/>
+                  </pic:nvPicPr>
+                  <pic:blipFill>
+                    <a:blip r:embed="rId12"/>
+                    <a:stretch>
+                      <a:fillRect/>
+                    </a:stretch>
+                  </pic:blipFill>
+                  <pic:spPr>
+                    <a:xfrm>
+                      <a:off x="0" y="0"/>
+                      <a:ext cx="4495800" cy="5867400"/>
+                    </a:xfrm>
+                    <a:prstGeom prst="rect">
+                      <a:avLst/>
+                    </a:prstGeom>
+                  </pic:spPr>
+                </pic:pic>
+              </a:graphicData>
+            </a:graphic>
+          </wp:inline>
+        </w:drawing>
+      </w:r>
+    </w:p>
+    <w:p/>
+    <w:p/>
+    <w:p/>
+    <w:p/>
+    <w:p/>
+    <w:tbl>
+      <w:tblPr>
+        <w:tblStyle w:val="TableGrid"/>
+        <w:tblW w:w="0" w:type="auto"/>
+        <w:tblLook w:val="04A0" w:firstRow="1" w:lastRow="0" w:firstColumn="1" w:lastColumn="0" w:noHBand="0" w:noVBand="1"/>
+      </w:tblPr>
+      <w:tblGrid>
+        <w:gridCol w:w="728"/>
+        <w:gridCol w:w="6343"/>
+        <w:gridCol w:w="1331"/>
+        <w:gridCol w:w="1174"/>
+      </w:tblGrid>
+      <w:tr>
+        <w:tc>
+          <w:tcPr>
+            <w:tcW w:w="728" w:type="dxa"/>
+          </w:tcPr>
+          <w:p>
+            <w:pPr>
+              <w:pStyle w:val="NoSpacing"/>
+            </w:pPr>
+            <w:r>
+              <w:lastRenderedPageBreak/>
+              <w:t>3</w:t>
+            </w:r>
+            <w:r>
+              <w:t>.</w:t>
             </w:r>
           </w:p>
         </w:tc>
@@ -8090,6 +8257,8 @@
             <w:r>
               <w:t xml:space="preserve"> LINK OF THE DA</w:t>
             </w:r>
+            <w:bookmarkStart w:id="0" w:name="_GoBack"/>
+            <w:bookmarkEnd w:id="0"/>
           </w:p>
         </w:tc>
         <w:tc>
@@ -8126,8 +8295,6 @@
             <w:r>
               <w:t>https://github.com/michael-ghisilieri/CpE301_DAs.git</w:t>
             </w:r>
-            <w:bookmarkStart w:id="0" w:name="_GoBack"/>
-            <w:bookmarkEnd w:id="0"/>
           </w:p>
         </w:tc>
       </w:tr>
@@ -8162,7 +8329,7 @@
       <w:pPr>
         <w:pStyle w:val="NoSpacing"/>
       </w:pPr>
-      <w:hyperlink r:id="rId12" w:history="1">
+      <w:hyperlink r:id="rId13" w:history="1">
         <w:r>
           <w:rPr>
             <w:rStyle w:val="Hyperlink"/>

</xml_diff>